<commit_message>
Planning in PvA gezet.
</commit_message>
<xml_diff>
--- a/Documenten/Plan van Aanpak.docx
+++ b/Documenten/Plan van Aanpak.docx
@@ -2353,20 +2353,11 @@
           <w:p>
             <w:proofErr w:type="spellStart"/>
             <w:r>
-              <w:t>T</w:t>
-            </w:r>
-            <w:r>
-              <w:t>utorial</w:t>
-            </w:r>
-            <w:r>
-              <w:t>s</w:t>
+              <w:t>Tutorials</w:t>
             </w:r>
             <w:proofErr w:type="spellEnd"/>
             <w:r>
-              <w:t xml:space="preserve"> opzoeken op het internet</w:t>
-            </w:r>
-            <w:r>
-              <w:t xml:space="preserve"> met betrekking tot media </w:t>
+              <w:t xml:space="preserve"> opzoeken op het internet met betrekking tot media </w:t>
             </w:r>
             <w:proofErr w:type="spellStart"/>
             <w:r>
@@ -2374,10 +2365,7 @@
             </w:r>
             <w:proofErr w:type="spellEnd"/>
             <w:r>
-              <w:t xml:space="preserve">. </w:t>
-            </w:r>
-            <w:r>
-              <w:t xml:space="preserve">Binnen </w:t>
+              <w:t xml:space="preserve">. Binnen </w:t>
             </w:r>
             <w:proofErr w:type="gramStart"/>
             <w:r>
@@ -2441,8 +2429,6 @@
             <w:r>
               <w:t xml:space="preserve">Hierbij kan gebruik gemaakt worden van een programma dat de desktop opneemt, met vocale instructies van de maker van de tutorial. </w:t>
             </w:r>
-            <w:bookmarkStart w:id="9" w:name="_GoBack"/>
-            <w:bookmarkEnd w:id="9"/>
             <w:r>
               <w:t>Binnen</w:t>
             </w:r>
@@ -2480,12 +2466,12 @@
       <w:pPr>
         <w:pStyle w:val="Kop1"/>
       </w:pPr>
-      <w:bookmarkStart w:id="10" w:name="_Toc380484257"/>
+      <w:bookmarkStart w:id="9" w:name="_Toc380484257"/>
       <w:r>
         <w:lastRenderedPageBreak/>
         <w:t>Project Organisatie</w:t>
       </w:r>
-      <w:bookmarkEnd w:id="10"/>
+      <w:bookmarkEnd w:id="9"/>
     </w:p>
     <w:p/>
     <w:tbl>
@@ -3657,12 +3643,12 @@
       <w:pPr>
         <w:pStyle w:val="Kop1"/>
       </w:pPr>
-      <w:bookmarkStart w:id="11" w:name="_Toc380484258"/>
+      <w:bookmarkStart w:id="10" w:name="_Toc380484258"/>
       <w:r>
         <w:lastRenderedPageBreak/>
         <w:t>Planning</w:t>
       </w:r>
-      <w:bookmarkEnd w:id="11"/>
+      <w:bookmarkEnd w:id="10"/>
     </w:p>
     <w:p>
       <w:pPr>
@@ -3692,6 +3678,69 @@
         </w:r>
       </w:hyperlink>
       <w:r>
+        <w:rPr>
+          <w:rStyle w:val="Hyperlink"/>
+          <w:u w:val="none"/>
+        </w:rPr>
+        <w:br/>
+      </w:r>
+      <w:bookmarkStart w:id="11" w:name="_GoBack"/>
+      <w:r>
+        <w:rPr>
+          <w:noProof/>
+          <w:lang w:eastAsia="nl-NL"/>
+        </w:rPr>
+        <w:drawing>
+          <wp:inline distT="0" distB="0" distL="0" distR="0">
+            <wp:extent cx="7657217" cy="5047551"/>
+            <wp:effectExtent l="9525" t="0" r="0" b="0"/>
+            <wp:docPr id="2" name="Afbeelding 2" descr="C:\Users\Menno\Desktop\planning.png"/>
+            <wp:cNvGraphicFramePr>
+              <a:graphicFrameLocks xmlns:a="http://schemas.openxmlformats.org/drawingml/2006/main" noChangeAspect="1"/>
+            </wp:cNvGraphicFramePr>
+            <a:graphic xmlns:a="http://schemas.openxmlformats.org/drawingml/2006/main">
+              <a:graphicData uri="http://schemas.openxmlformats.org/drawingml/2006/picture">
+                <pic:pic xmlns:pic="http://schemas.openxmlformats.org/drawingml/2006/picture">
+                  <pic:nvPicPr>
+                    <pic:cNvPr id="0" name="Picture 1" descr="C:\Users\Menno\Desktop\planning.png"/>
+                    <pic:cNvPicPr>
+                      <a:picLocks noChangeAspect="1" noChangeArrowheads="1"/>
+                    </pic:cNvPicPr>
+                  </pic:nvPicPr>
+                  <pic:blipFill>
+                    <a:blip r:embed="rId12">
+                      <a:extLst>
+                        <a:ext uri="{28A0092B-C50C-407E-A947-70E740481C1C}">
+                          <a14:useLocalDpi xmlns:a14="http://schemas.microsoft.com/office/drawing/2010/main" val="0"/>
+                        </a:ext>
+                      </a:extLst>
+                    </a:blip>
+                    <a:srcRect/>
+                    <a:stretch>
+                      <a:fillRect/>
+                    </a:stretch>
+                  </pic:blipFill>
+                  <pic:spPr bwMode="auto">
+                    <a:xfrm rot="16200000">
+                      <a:off x="0" y="0"/>
+                      <a:ext cx="7654585" cy="5045816"/>
+                    </a:xfrm>
+                    <a:prstGeom prst="rect">
+                      <a:avLst/>
+                    </a:prstGeom>
+                    <a:noFill/>
+                    <a:ln>
+                      <a:noFill/>
+                    </a:ln>
+                  </pic:spPr>
+                </pic:pic>
+              </a:graphicData>
+            </a:graphic>
+          </wp:inline>
+        </w:drawing>
+      </w:r>
+      <w:bookmarkEnd w:id="11"/>
+      <w:r>
         <w:br w:type="page"/>
       </w:r>
     </w:p>
@@ -3953,9 +4002,9 @@
       </w:r>
     </w:p>
     <w:sectPr>
-      <w:headerReference w:type="default" r:id="rId12"/>
-      <w:footerReference w:type="even" r:id="rId13"/>
-      <w:footerReference w:type="default" r:id="rId14"/>
+      <w:headerReference w:type="default" r:id="rId13"/>
+      <w:footerReference w:type="even" r:id="rId14"/>
+      <w:footerReference w:type="default" r:id="rId15"/>
       <w:pgSz w:w="12240" w:h="15840"/>
       <w:pgMar w:top="1440" w:right="1440" w:bottom="1440" w:left="1440" w:header="720" w:footer="720" w:gutter="0"/>
       <w:cols w:space="720"/>
@@ -6889,7 +6938,7 @@
   <a:extraClrSchemeLst/>
   <a:extLst>
     <a:ext uri="{05A4C25C-085E-4340-85A3-A5531E510DB2}">
-      <thm15:themeFamily xmlns="" xmlns:thm15="http://schemas.microsoft.com/office/thememl/2012/main" name="Facet" id="{C0C680CD-088A-49FC-A102-D699147F32B2}" vid="{CFBC31BA-B70F-4F30-BCAA-4F3011E16C4D}"/>
+      <thm15:themeFamily xmlns:thm15="http://schemas.microsoft.com/office/thememl/2012/main" xmlns="" name="Facet" id="{C0C680CD-088A-49FC-A102-D699147F32B2}" vid="{CFBC31BA-B70F-4F30-BCAA-4F3011E16C4D}"/>
     </a:ext>
   </a:extLst>
 </a:theme>
@@ -6917,7 +6966,7 @@
 </file>
 
 <file path=customXml/itemProps2.xml><?xml version="1.0" encoding="utf-8"?>
-<ds:datastoreItem xmlns:ds="http://schemas.openxmlformats.org/officeDocument/2006/customXml" ds:itemID="{A87BFADF-1845-4277-A339-A3BF02E2FF41}">
+<ds:datastoreItem xmlns:ds="http://schemas.openxmlformats.org/officeDocument/2006/customXml" ds:itemID="{55447ECB-CA23-4688-BD4A-2348BE3F71AF}">
   <ds:schemaRefs>
     <ds:schemaRef ds:uri="http://schemas.openxmlformats.org/officeDocument/2006/bibliography"/>
   </ds:schemaRefs>

</xml_diff>